<commit_message>
latest backup from TBGPEA
</commit_message>
<xml_diff>
--- a/cnn_seg_results_v2.docx
+++ b/cnn_seg_results_v2.docx
@@ -27,8 +27,6 @@
       <w:r>
         <w:t>, maybe just go up to 30 cm?</w:t>
       </w:r>
-      <w:bookmarkStart w:id="0" w:name="_GoBack"/>
-      <w:bookmarkEnd w:id="0"/>
     </w:p>
     <w:p>
       <w:pPr>
@@ -4770,7 +4768,7 @@
         </w:rPr>
         <w:drawing>
           <wp:inline distT="0" distB="0" distL="0" distR="0">
-            <wp:extent cx="5943600" cy="1699260"/>
+            <wp:extent cx="5092170" cy="1699260"/>
             <wp:effectExtent l="0" t="0" r="0" b="0"/>
             <wp:docPr id="1" name="Picture 1"/>
             <wp:cNvGraphicFramePr>
@@ -4798,7 +4796,7 @@
                   <pic:spPr>
                     <a:xfrm>
                       <a:off x="0" y="0"/>
-                      <a:ext cx="5943600" cy="1699260"/>
+                      <a:ext cx="5092170" cy="1699260"/>
                     </a:xfrm>
                     <a:prstGeom prst="rect">
                       <a:avLst/>
@@ -4830,8 +4828,8 @@
         </w:rPr>
         <w:drawing>
           <wp:inline distT="0" distB="0" distL="0" distR="0">
-            <wp:extent cx="5943600" cy="2113915"/>
-            <wp:effectExtent l="0" t="0" r="0" b="635"/>
+            <wp:extent cx="5941524" cy="2113915"/>
+            <wp:effectExtent l="0" t="0" r="2540" b="635"/>
             <wp:docPr id="2" name="Picture 2"/>
             <wp:cNvGraphicFramePr>
               <a:graphicFrameLocks xmlns:a="http://schemas.openxmlformats.org/drawingml/2006/main" noChangeAspect="1"/>
@@ -4858,7 +4856,7 @@
                   <pic:spPr>
                     <a:xfrm>
                       <a:off x="0" y="0"/>
-                      <a:ext cx="5943600" cy="2113915"/>
+                      <a:ext cx="5941524" cy="2113915"/>
                     </a:xfrm>
                     <a:prstGeom prst="rect">
                       <a:avLst/>
@@ -4879,11 +4877,19 @@
         <w:t xml:space="preserve">Fig. 2. </w:t>
       </w:r>
       <w:r>
-        <w:t>Distribution of the minimum of Recall/Precision for each model architecture across each of the number of model inputs.</w:t>
+        <w:t xml:space="preserve">Distribution of the </w:t>
+      </w:r>
+      <w:r>
+        <w:t>F-score</w:t>
+      </w:r>
+      <w:r>
+        <w:t xml:space="preserve"> for each model architecture across each of the number of model inputs.</w:t>
       </w:r>
     </w:p>
     <w:p/>
     <w:p>
+      <w:bookmarkStart w:id="0" w:name="_GoBack"/>
+      <w:bookmarkEnd w:id="0"/>
       <w:r>
         <w:rPr>
           <w:noProof/>
@@ -4891,8 +4897,8 @@
         <w:lastRenderedPageBreak/>
         <w:drawing>
           <wp:inline distT="0" distB="0" distL="0" distR="0">
-            <wp:extent cx="5924859" cy="3942715"/>
-            <wp:effectExtent l="0" t="0" r="0" b="635"/>
+            <wp:extent cx="4708478" cy="6265280"/>
+            <wp:effectExtent l="0" t="0" r="0" b="2540"/>
             <wp:docPr id="3" name="Picture 3"/>
             <wp:cNvGraphicFramePr>
               <a:graphicFrameLocks xmlns:a="http://schemas.openxmlformats.org/drawingml/2006/main" noChangeAspect="1"/>
@@ -4919,7 +4925,7 @@
                   <pic:spPr>
                     <a:xfrm>
                       <a:off x="0" y="0"/>
-                      <a:ext cx="5924859" cy="3942715"/>
+                      <a:ext cx="4717141" cy="6276807"/>
                     </a:xfrm>
                     <a:prstGeom prst="rect">
                       <a:avLst/>

</xml_diff>